<commit_message>
before christmas meeting: added results and finished 2nd protocol
</commit_message>
<xml_diff>
--- a/second_protocol.docx
+++ b/second_protocol.docx
@@ -2,6 +2,22 @@
 <file path=word/document.xml><?xml version="1.0" encoding="utf-8"?>
 <w:document xmlns:wpc="http://schemas.microsoft.com/office/word/2010/wordprocessingCanvas" xmlns:cx="http://schemas.microsoft.com/office/drawing/2014/chartex" xmlns:cx1="http://schemas.microsoft.com/office/drawing/2015/9/8/chartex" xmlns:cx2="http://schemas.microsoft.com/office/drawing/2015/10/21/chartex" xmlns:cx3="http://schemas.microsoft.com/office/drawing/2016/5/9/chartex" xmlns:cx4="http://schemas.microsoft.com/office/drawing/2016/5/10/chartex" xmlns:cx5="http://schemas.microsoft.com/office/drawing/2016/5/11/chartex" xmlns:cx6="http://schemas.microsoft.com/office/drawing/2016/5/12/chartex" xmlns:cx7="http://schemas.microsoft.com/office/drawing/2016/5/13/chartex" xmlns:cx8="http://schemas.microsoft.com/office/drawing/2016/5/14/chartex" xmlns:mc="http://schemas.openxmlformats.org/markup-compatibility/2006" xmlns:aink="http://schemas.microsoft.com/office/drawing/2016/ink" xmlns:am3d="http://schemas.microsoft.com/office/drawing/2017/model3d" xmlns:o="urn:schemas-microsoft-com:office:office" xmlns:oel="http://schemas.microsoft.com/office/2019/extlst" xmlns:r="http://schemas.openxmlformats.org/officeDocument/2006/relationships" xmlns:m="http://schemas.openxmlformats.org/officeDocument/2006/math" xmlns:v="urn:schemas-microsoft-com:vml" xmlns:wp14="http://schemas.microsoft.com/office/word/2010/wordprocessingDrawing" xmlns:wp="http://schemas.openxmlformats.org/drawingml/2006/wordprocessingDrawing" xmlns:w10="urn:schemas-microsoft-com:office:word" xmlns:w="http://schemas.openxmlformats.org/wordprocessingml/2006/main" xmlns:w14="http://schemas.microsoft.com/office/word/2010/wordml" xmlns:w15="http://schemas.microsoft.com/office/word/2012/wordml" xmlns:w16cex="http://schemas.microsoft.com/office/word/2018/wordml/cex" xmlns:w16cid="http://schemas.microsoft.com/office/word/2016/wordml/cid" xmlns:w16="http://schemas.microsoft.com/office/word/2018/wordml" xmlns:w16sdtdh="http://schemas.microsoft.com/office/word/2020/wordml/sdtdatahash" xmlns:w16se="http://schemas.microsoft.com/office/word/2015/wordml/symex" xmlns:wpg="http://schemas.microsoft.com/office/word/2010/wordprocessingGroup" xmlns:wpi="http://schemas.microsoft.com/office/word/2010/wordprocessingInk" xmlns:wne="http://schemas.microsoft.com/office/word/2006/wordml" xmlns:wps="http://schemas.microsoft.com/office/word/2010/wordprocessingShape" mc:Ignorable="w14 w15 w16se w16cid w16 w16cex w16sdtdh wp14">
   <w:body>
+    <w:p>
+      <w:pPr>
+        <w:jc w:val="center"/>
+        <w:rPr>
+          <w:noProof/>
+        </w:rPr>
+      </w:pPr>
+    </w:p>
+    <w:p>
+      <w:pPr>
+        <w:jc w:val="center"/>
+        <w:rPr>
+          <w:noProof/>
+        </w:rPr>
+      </w:pPr>
+    </w:p>
     <w:p>
       <w:pPr>
         <w:jc w:val="center"/>
@@ -14,10 +30,10 @@
           <w:noProof/>
         </w:rPr>
         <w:drawing>
-          <wp:inline distT="0" distB="0" distL="0" distR="0" wp14:anchorId="717492A1" wp14:editId="30FCB29D">
-            <wp:extent cx="5875867" cy="6260596"/>
-            <wp:effectExtent l="0" t="0" r="0" b="6985"/>
-            <wp:docPr id="1816529689" name="Grafik 2" descr="Ein Bild, das Text, Reihe, Diagramm, parallel enthält.&#10;&#10;Automatisch generierte Beschreibung"/>
+          <wp:inline distT="0" distB="0" distL="0" distR="0" wp14:anchorId="13595451" wp14:editId="487129B0">
+            <wp:extent cx="5994400" cy="6367257"/>
+            <wp:effectExtent l="0" t="0" r="6350" b="0"/>
+            <wp:docPr id="59251478" name="Grafik 1" descr="Ein Bild, das Text, Reihe, Diagramm, parallel enthält.&#10;&#10;Automatisch generierte Beschreibung"/>
             <wp:cNvGraphicFramePr>
               <a:graphicFrameLocks xmlns:a="http://schemas.openxmlformats.org/drawingml/2006/main" noChangeAspect="1"/>
             </wp:cNvGraphicFramePr>
@@ -25,7 +41,7 @@
               <a:graphicData uri="http://schemas.openxmlformats.org/drawingml/2006/picture">
                 <pic:pic xmlns:pic="http://schemas.openxmlformats.org/drawingml/2006/picture">
                   <pic:nvPicPr>
-                    <pic:cNvPr id="1816529689" name="Grafik 2" descr="Ein Bild, das Text, Reihe, Diagramm, parallel enthält.&#10;&#10;Automatisch generierte Beschreibung"/>
+                    <pic:cNvPr id="59251478" name="Grafik 1" descr="Ein Bild, das Text, Reihe, Diagramm, parallel enthält.&#10;&#10;Automatisch generierte Beschreibung"/>
                     <pic:cNvPicPr>
                       <a:picLocks noChangeAspect="1" noChangeArrowheads="1"/>
                     </pic:cNvPicPr>
@@ -38,13 +54,13 @@
                         </a:ext>
                       </a:extLst>
                     </a:blip>
-                    <a:srcRect r="9288" b="4780"/>
+                    <a:srcRect r="7848" b="3541"/>
                     <a:stretch/>
                   </pic:blipFill>
                   <pic:spPr bwMode="auto">
                     <a:xfrm>
                       <a:off x="0" y="0"/>
-                      <a:ext cx="5925380" cy="6313351"/>
+                      <a:ext cx="6000698" cy="6373947"/>
                     </a:xfrm>
                     <a:prstGeom prst="rect">
                       <a:avLst/>
@@ -84,10 +100,10 @@
         </w:rPr>
         <w:lastRenderedPageBreak/>
         <w:drawing>
-          <wp:inline distT="0" distB="0" distL="0" distR="0" wp14:anchorId="5E0EFA3B" wp14:editId="7205861D">
-            <wp:extent cx="6079067" cy="6358706"/>
-            <wp:effectExtent l="0" t="0" r="0" b="4445"/>
-            <wp:docPr id="1367763691" name="Grafik 1" descr="Ein Bild, das Text, Reihe, Diagramm, parallel enthält.&#10;&#10;Automatisch generierte Beschreibung"/>
+          <wp:inline distT="0" distB="0" distL="0" distR="0" wp14:anchorId="13A1AE49" wp14:editId="30F6EBDF">
+            <wp:extent cx="5985933" cy="6323016"/>
+            <wp:effectExtent l="0" t="0" r="0" b="1905"/>
+            <wp:docPr id="776708120" name="Grafik 2" descr="Ein Bild, das Text, Reihe, Diagramm, parallel enthält.&#10;&#10;Automatisch generierte Beschreibung"/>
             <wp:cNvGraphicFramePr>
               <a:graphicFrameLocks xmlns:a="http://schemas.openxmlformats.org/drawingml/2006/main" noChangeAspect="1"/>
             </wp:cNvGraphicFramePr>
@@ -95,7 +111,7 @@
               <a:graphicData uri="http://schemas.openxmlformats.org/drawingml/2006/picture">
                 <pic:pic xmlns:pic="http://schemas.openxmlformats.org/drawingml/2006/picture">
                   <pic:nvPicPr>
-                    <pic:cNvPr id="1367763691" name="Grafik 1" descr="Ein Bild, das Text, Reihe, Diagramm, parallel enthält.&#10;&#10;Automatisch generierte Beschreibung"/>
+                    <pic:cNvPr id="776708120" name="Grafik 2" descr="Ein Bild, das Text, Reihe, Diagramm, parallel enthält.&#10;&#10;Automatisch generierte Beschreibung"/>
                     <pic:cNvPicPr>
                       <a:picLocks noChangeAspect="1" noChangeArrowheads="1"/>
                     </pic:cNvPicPr>
@@ -108,13 +124,13 @@
                         </a:ext>
                       </a:extLst>
                     </a:blip>
-                    <a:srcRect r="7260" b="4438"/>
+                    <a:srcRect r="8584" b="4841"/>
                     <a:stretch/>
                   </pic:blipFill>
                   <pic:spPr bwMode="auto">
                     <a:xfrm>
                       <a:off x="0" y="0"/>
-                      <a:ext cx="6092022" cy="6372257"/>
+                      <a:ext cx="5990132" cy="6327452"/>
                     </a:xfrm>
                     <a:prstGeom prst="rect">
                       <a:avLst/>

</xml_diff>